<commit_message>
Small update to a use case name
</commit_message>
<xml_diff>
--- a/documents/Version 0 - Use Cases.docx
+++ b/documents/Version 0 - Use Cases.docx
@@ -269,15 +269,7 @@
         <w:spacing w:line="278" w:lineRule="auto"/>
       </w:pPr>
       <w:r>
-        <w:t xml:space="preserve">If the user information </w:t>
-      </w:r>
-      <w:proofErr w:type="gramStart"/>
-      <w:r>
-        <w:t>are</w:t>
-      </w:r>
-      <w:proofErr w:type="gramEnd"/>
-      <w:r>
-        <w:t xml:space="preserve"> not correct, or the user given is not subscribed, the system asks again for details and not moving to the next screen.</w:t>
+        <w:t>If the user information are not correct, or the user given is not subscribed, the system asks again for details and not moving to the next screen.</w:t>
       </w:r>
     </w:p>
     <w:p>
@@ -1895,15 +1887,7 @@
         <w:spacing w:line="278" w:lineRule="auto"/>
       </w:pPr>
       <w:r>
-        <w:t xml:space="preserve">If the service </w:t>
-      </w:r>
-      <w:proofErr w:type="gramStart"/>
-      <w:r>
-        <w:t>return</w:t>
-      </w:r>
-      <w:proofErr w:type="gramEnd"/>
-      <w:r>
-        <w:t xml:space="preserve"> a negative answer, handle it by the reason. (Wrong information – Correct it. Service too busy – Make the request later, etc.)</w:t>
+        <w:t>If the service return a negative answer, handle it by the reason. (Wrong information – Correct it. Service too busy – Make the request later, etc.)</w:t>
       </w:r>
     </w:p>
     <w:p>
@@ -8670,29 +8654,7 @@
           <w:szCs w:val="28"/>
           <w:lang w:eastAsia="zh-CN"/>
         </w:rPr>
-        <w:t>Validity – the system checks that the given parameters are valid (</w:t>
-      </w:r>
-      <w:proofErr w:type="spellStart"/>
-      <w:proofErr w:type="gramStart"/>
-      <w:r>
-        <w:rPr>
-          <w:rFonts w:eastAsia="DengXian"/>
-          <w:sz w:val="28"/>
-          <w:szCs w:val="28"/>
-          <w:lang w:eastAsia="zh-CN"/>
-        </w:rPr>
-        <w:t>positive,non</w:t>
-      </w:r>
-      <w:proofErr w:type="spellEnd"/>
-      <w:proofErr w:type="gramEnd"/>
-      <w:r>
-        <w:rPr>
-          <w:rFonts w:eastAsia="DengXian"/>
-          <w:sz w:val="28"/>
-          <w:szCs w:val="28"/>
-          <w:lang w:eastAsia="zh-CN"/>
-        </w:rPr>
-        <w:t xml:space="preserve">-empty) and follow the </w:t>
+        <w:t xml:space="preserve">Validity – the system checks that the given parameters are valid (positive,non-empty) and follow the </w:t>
       </w:r>
       <w:r>
         <w:rPr>
@@ -10344,29 +10306,7 @@
           <w:szCs w:val="28"/>
           <w:lang w:eastAsia="zh-CN"/>
         </w:rPr>
-        <w:t>Validity – the system checks that the given parameters are valid (</w:t>
-      </w:r>
-      <w:proofErr w:type="spellStart"/>
-      <w:proofErr w:type="gramStart"/>
-      <w:r>
-        <w:rPr>
-          <w:rFonts w:eastAsia="DengXian"/>
-          <w:sz w:val="28"/>
-          <w:szCs w:val="28"/>
-          <w:lang w:eastAsia="zh-CN"/>
-        </w:rPr>
-        <w:t>positive,non</w:t>
-      </w:r>
-      <w:proofErr w:type="spellEnd"/>
-      <w:proofErr w:type="gramEnd"/>
-      <w:r>
-        <w:rPr>
-          <w:rFonts w:eastAsia="DengXian"/>
-          <w:sz w:val="28"/>
-          <w:szCs w:val="28"/>
-          <w:lang w:eastAsia="zh-CN"/>
-        </w:rPr>
-        <w:t xml:space="preserve">-empty) and follow the </w:t>
+        <w:t xml:space="preserve">Validity – the system checks that the given parameters are valid (positive,non-empty) and follow the </w:t>
       </w:r>
       <w:r>
         <w:rPr>
@@ -16741,7 +16681,7 @@
           <w:sz w:val="28"/>
           <w:szCs w:val="28"/>
         </w:rPr>
-        <w:t>3</w:t>
+        <w:t>6</w:t>
       </w:r>
       <w:r>
         <w:rPr>
@@ -19184,39 +19124,7 @@
           <w:sz w:val="24"/>
           <w:szCs w:val="24"/>
         </w:rPr>
-        <w:t xml:space="preserve">: </w:t>
-      </w:r>
-      <w:proofErr w:type="spellStart"/>
-      <w:r>
-        <w:rPr>
-          <w:sz w:val="24"/>
-          <w:szCs w:val="24"/>
-        </w:rPr>
-        <w:t>StoreID</w:t>
-      </w:r>
-      <w:proofErr w:type="spellEnd"/>
-      <w:r>
-        <w:rPr>
-          <w:sz w:val="24"/>
-          <w:szCs w:val="24"/>
-        </w:rPr>
-        <w:t xml:space="preserve">, </w:t>
-      </w:r>
-      <w:proofErr w:type="spellStart"/>
-      <w:r>
-        <w:rPr>
-          <w:sz w:val="24"/>
-          <w:szCs w:val="24"/>
-        </w:rPr>
-        <w:t>ManagerID</w:t>
-      </w:r>
-      <w:proofErr w:type="spellEnd"/>
-      <w:r>
-        <w:rPr>
-          <w:sz w:val="24"/>
-          <w:szCs w:val="24"/>
-        </w:rPr>
-        <w:t>, removed permissions, added permissions.</w:t>
+        <w:t>: StoreID, ManagerID, removed permissions, added permissions.</w:t>
       </w:r>
     </w:p>
     <w:p>
@@ -19461,37 +19369,12 @@
         </w:rPr>
         <w:t xml:space="preserve"> </w:t>
       </w:r>
-      <w:proofErr w:type="spellStart"/>
       <w:r>
         <w:rPr>
           <w:sz w:val="24"/>
           <w:szCs w:val="24"/>
         </w:rPr>
-        <w:t>StoreID</w:t>
-      </w:r>
-      <w:proofErr w:type="spellEnd"/>
-      <w:r>
-        <w:rPr>
-          <w:sz w:val="24"/>
-          <w:szCs w:val="24"/>
-        </w:rPr>
-        <w:t xml:space="preserve">, </w:t>
-      </w:r>
-      <w:proofErr w:type="spellStart"/>
-      <w:r>
-        <w:rPr>
-          <w:sz w:val="24"/>
-          <w:szCs w:val="24"/>
-        </w:rPr>
-        <w:t>ManagerID</w:t>
-      </w:r>
-      <w:proofErr w:type="spellEnd"/>
-      <w:r>
-        <w:rPr>
-          <w:sz w:val="24"/>
-          <w:szCs w:val="24"/>
-        </w:rPr>
-        <w:t>, removed permissions, added permissions.</w:t>
+        <w:t>StoreID, ManagerID, removed permissions, added permissions.</w:t>
       </w:r>
     </w:p>
     <w:p>
@@ -19708,37 +19591,12 @@
         </w:rPr>
         <w:t xml:space="preserve"> </w:t>
       </w:r>
-      <w:proofErr w:type="spellStart"/>
       <w:r>
         <w:rPr>
           <w:sz w:val="24"/>
           <w:szCs w:val="24"/>
         </w:rPr>
-        <w:t>StoreID</w:t>
-      </w:r>
-      <w:proofErr w:type="spellEnd"/>
-      <w:r>
-        <w:rPr>
-          <w:sz w:val="24"/>
-          <w:szCs w:val="24"/>
-        </w:rPr>
-        <w:t xml:space="preserve">, </w:t>
-      </w:r>
-      <w:proofErr w:type="spellStart"/>
-      <w:r>
-        <w:rPr>
-          <w:sz w:val="24"/>
-          <w:szCs w:val="24"/>
-        </w:rPr>
-        <w:t>ManagerID</w:t>
-      </w:r>
-      <w:proofErr w:type="spellEnd"/>
-      <w:r>
-        <w:rPr>
-          <w:sz w:val="24"/>
-          <w:szCs w:val="24"/>
-        </w:rPr>
-        <w:t>, removed permissions, added permissions.</w:t>
+        <w:t>StoreID, ManagerID, removed permissions, added permissions.</w:t>
       </w:r>
     </w:p>
     <w:p>
@@ -19962,39 +19820,7 @@
           <w:sz w:val="24"/>
           <w:szCs w:val="24"/>
         </w:rPr>
-        <w:t xml:space="preserve"> </w:t>
-      </w:r>
-      <w:proofErr w:type="spellStart"/>
-      <w:r>
-        <w:rPr>
-          <w:sz w:val="24"/>
-          <w:szCs w:val="24"/>
-        </w:rPr>
-        <w:t>StoreID</w:t>
-      </w:r>
-      <w:proofErr w:type="spellEnd"/>
-      <w:r>
-        <w:rPr>
-          <w:sz w:val="24"/>
-          <w:szCs w:val="24"/>
-        </w:rPr>
-        <w:t xml:space="preserve">, </w:t>
-      </w:r>
-      <w:proofErr w:type="spellStart"/>
-      <w:r>
-        <w:rPr>
-          <w:sz w:val="24"/>
-          <w:szCs w:val="24"/>
-        </w:rPr>
-        <w:t>ManagerID</w:t>
-      </w:r>
-      <w:proofErr w:type="spellEnd"/>
-      <w:r>
-        <w:rPr>
-          <w:sz w:val="24"/>
-          <w:szCs w:val="24"/>
-        </w:rPr>
-        <w:t>, removed permissions, added permissions.</w:t>
+        <w:t xml:space="preserve"> StoreID, ManagerID, removed permissions, added permissions.</w:t>
       </w:r>
     </w:p>
     <w:p>
@@ -20215,37 +20041,12 @@
         </w:rPr>
         <w:t xml:space="preserve"> </w:t>
       </w:r>
-      <w:proofErr w:type="spellStart"/>
       <w:r>
         <w:rPr>
           <w:sz w:val="24"/>
           <w:szCs w:val="24"/>
         </w:rPr>
-        <w:t>StoreID</w:t>
-      </w:r>
-      <w:proofErr w:type="spellEnd"/>
-      <w:r>
-        <w:rPr>
-          <w:sz w:val="24"/>
-          <w:szCs w:val="24"/>
-        </w:rPr>
-        <w:t xml:space="preserve">, </w:t>
-      </w:r>
-      <w:proofErr w:type="spellStart"/>
-      <w:r>
-        <w:rPr>
-          <w:sz w:val="24"/>
-          <w:szCs w:val="24"/>
-        </w:rPr>
-        <w:t>ManagerID</w:t>
-      </w:r>
-      <w:proofErr w:type="spellEnd"/>
-      <w:r>
-        <w:rPr>
-          <w:sz w:val="24"/>
-          <w:szCs w:val="24"/>
-        </w:rPr>
-        <w:t>, removed permissions, added permissions.</w:t>
+        <w:t>StoreID, ManagerID, removed permissions, added permissions.</w:t>
       </w:r>
     </w:p>
     <w:p>
@@ -21214,17 +21015,8 @@
           <w:sz w:val="24"/>
           <w:szCs w:val="24"/>
         </w:rPr>
-        <w:t xml:space="preserve"> </w:t>
-      </w:r>
-      <w:proofErr w:type="spellStart"/>
-      <w:r>
-        <w:rPr>
-          <w:sz w:val="24"/>
-          <w:szCs w:val="24"/>
-        </w:rPr>
-        <w:t>StoreID</w:t>
-      </w:r>
-      <w:proofErr w:type="spellEnd"/>
+        <w:t xml:space="preserve"> StoreID</w:t>
+      </w:r>
     </w:p>
     <w:p>
       <w:pPr>
@@ -21493,17 +21285,8 @@
           <w:sz w:val="24"/>
           <w:szCs w:val="24"/>
         </w:rPr>
-        <w:t xml:space="preserve"> </w:t>
-      </w:r>
-      <w:proofErr w:type="spellStart"/>
-      <w:r>
-        <w:rPr>
-          <w:sz w:val="24"/>
-          <w:szCs w:val="24"/>
-        </w:rPr>
-        <w:t>StoreID</w:t>
-      </w:r>
-      <w:proofErr w:type="spellEnd"/>
+        <w:t xml:space="preserve"> StoreID</w:t>
+      </w:r>
     </w:p>
     <w:p>
       <w:pPr>
@@ -21813,17 +21596,8 @@
           <w:sz w:val="24"/>
           <w:szCs w:val="24"/>
         </w:rPr>
-        <w:t xml:space="preserve"> </w:t>
-      </w:r>
-      <w:proofErr w:type="spellStart"/>
-      <w:r>
-        <w:rPr>
-          <w:sz w:val="24"/>
-          <w:szCs w:val="24"/>
-        </w:rPr>
-        <w:t>StoreID</w:t>
-      </w:r>
-      <w:proofErr w:type="spellEnd"/>
+        <w:t xml:space="preserve"> StoreID</w:t>
+      </w:r>
     </w:p>
     <w:p>
       <w:pPr>
@@ -22669,19 +22443,8 @@
           <w:szCs w:val="28"/>
           <w:lang w:eastAsia="zh-CN"/>
         </w:rPr>
-        <w:t xml:space="preserve"> </w:t>
-      </w:r>
-      <w:proofErr w:type="spellStart"/>
-      <w:r>
-        <w:rPr>
-          <w:rFonts w:eastAsia="DengXian"/>
-          <w:sz w:val="28"/>
-          <w:szCs w:val="28"/>
-          <w:lang w:eastAsia="zh-CN"/>
-        </w:rPr>
-        <w:t>StoreID</w:t>
-      </w:r>
-      <w:proofErr w:type="spellEnd"/>
+        <w:t xml:space="preserve"> StoreID</w:t>
+      </w:r>
     </w:p>
     <w:p>
       <w:pPr>
@@ -22897,19 +22660,8 @@
           <w:szCs w:val="28"/>
           <w:lang w:eastAsia="zh-CN"/>
         </w:rPr>
-        <w:t xml:space="preserve"> </w:t>
-      </w:r>
-      <w:proofErr w:type="spellStart"/>
-      <w:r>
-        <w:rPr>
-          <w:rFonts w:eastAsia="DengXian"/>
-          <w:sz w:val="28"/>
-          <w:szCs w:val="28"/>
-          <w:lang w:eastAsia="zh-CN"/>
-        </w:rPr>
-        <w:t>StoreID</w:t>
-      </w:r>
-      <w:proofErr w:type="spellEnd"/>
+        <w:t xml:space="preserve"> StoreID</w:t>
+      </w:r>
     </w:p>
     <w:p>
       <w:pPr>
@@ -23769,39 +23521,8 @@
           <w:szCs w:val="28"/>
           <w:lang w:eastAsia="zh-CN"/>
         </w:rPr>
-        <w:t xml:space="preserve"> </w:t>
-      </w:r>
-      <w:proofErr w:type="spellStart"/>
-      <w:r>
-        <w:rPr>
-          <w:rFonts w:eastAsia="DengXian"/>
-          <w:sz w:val="28"/>
-          <w:szCs w:val="28"/>
-          <w:lang w:eastAsia="zh-CN"/>
-        </w:rPr>
-        <w:t>StoreID</w:t>
-      </w:r>
-      <w:proofErr w:type="spellEnd"/>
-      <w:r>
-        <w:rPr>
-          <w:rFonts w:eastAsia="DengXian"/>
-          <w:sz w:val="28"/>
-          <w:szCs w:val="28"/>
-          <w:lang w:eastAsia="zh-CN"/>
-        </w:rPr>
-        <w:t xml:space="preserve">, </w:t>
-      </w:r>
-      <w:proofErr w:type="spellStart"/>
-      <w:r>
-        <w:rPr>
-          <w:rFonts w:eastAsia="DengXian"/>
-          <w:sz w:val="28"/>
-          <w:szCs w:val="28"/>
-          <w:lang w:eastAsia="zh-CN"/>
-        </w:rPr>
-        <w:t>ManagerID</w:t>
-      </w:r>
-      <w:proofErr w:type="spellEnd"/>
+        <w:t xml:space="preserve"> StoreID, ManagerID</w:t>
+      </w:r>
     </w:p>
     <w:p>
       <w:pPr>
@@ -23995,39 +23716,8 @@
           <w:szCs w:val="28"/>
           <w:lang w:eastAsia="zh-CN"/>
         </w:rPr>
-        <w:t xml:space="preserve"> </w:t>
-      </w:r>
-      <w:proofErr w:type="spellStart"/>
-      <w:r>
-        <w:rPr>
-          <w:rFonts w:eastAsia="DengXian"/>
-          <w:sz w:val="28"/>
-          <w:szCs w:val="28"/>
-          <w:lang w:eastAsia="zh-CN"/>
-        </w:rPr>
-        <w:t>StoreID</w:t>
-      </w:r>
-      <w:proofErr w:type="spellEnd"/>
-      <w:r>
-        <w:rPr>
-          <w:rFonts w:eastAsia="DengXian"/>
-          <w:sz w:val="28"/>
-          <w:szCs w:val="28"/>
-          <w:lang w:eastAsia="zh-CN"/>
-        </w:rPr>
-        <w:t xml:space="preserve">, </w:t>
-      </w:r>
-      <w:proofErr w:type="spellStart"/>
-      <w:r>
-        <w:rPr>
-          <w:rFonts w:eastAsia="DengXian"/>
-          <w:sz w:val="28"/>
-          <w:szCs w:val="28"/>
-          <w:lang w:eastAsia="zh-CN"/>
-        </w:rPr>
-        <w:t>ManagerID</w:t>
-      </w:r>
-      <w:proofErr w:type="spellEnd"/>
+        <w:t xml:space="preserve"> StoreID, ManagerID</w:t>
+      </w:r>
     </w:p>
     <w:p>
       <w:pPr>
@@ -24365,39 +24055,8 @@
           <w:szCs w:val="28"/>
           <w:lang w:eastAsia="zh-CN"/>
         </w:rPr>
-        <w:t xml:space="preserve"> </w:t>
-      </w:r>
-      <w:proofErr w:type="spellStart"/>
-      <w:r>
-        <w:rPr>
-          <w:rFonts w:eastAsia="DengXian"/>
-          <w:sz w:val="28"/>
-          <w:szCs w:val="28"/>
-          <w:lang w:eastAsia="zh-CN"/>
-        </w:rPr>
-        <w:t>StoreID</w:t>
-      </w:r>
-      <w:proofErr w:type="spellEnd"/>
-      <w:r>
-        <w:rPr>
-          <w:rFonts w:eastAsia="DengXian"/>
-          <w:sz w:val="28"/>
-          <w:szCs w:val="28"/>
-          <w:lang w:eastAsia="zh-CN"/>
-        </w:rPr>
-        <w:t xml:space="preserve">, </w:t>
-      </w:r>
-      <w:proofErr w:type="spellStart"/>
-      <w:r>
-        <w:rPr>
-          <w:rFonts w:eastAsia="DengXian"/>
-          <w:sz w:val="28"/>
-          <w:szCs w:val="28"/>
-          <w:lang w:eastAsia="zh-CN"/>
-        </w:rPr>
-        <w:t>ManagerID</w:t>
-      </w:r>
-      <w:proofErr w:type="spellEnd"/>
+        <w:t xml:space="preserve"> StoreID, ManagerID</w:t>
+      </w:r>
     </w:p>
     <w:p>
       <w:pPr>
@@ -24527,27 +24186,7 @@
           <w:szCs w:val="28"/>
           <w:lang w:eastAsia="zh-CN"/>
         </w:rPr>
-        <w:t xml:space="preserve">Store owner specifies a </w:t>
-      </w:r>
-      <w:proofErr w:type="spellStart"/>
-      <w:r>
-        <w:rPr>
-          <w:rFonts w:eastAsia="DengXian"/>
-          <w:sz w:val="28"/>
-          <w:szCs w:val="28"/>
-          <w:lang w:eastAsia="zh-CN"/>
-        </w:rPr>
-        <w:t>ManagerID</w:t>
-      </w:r>
-      <w:proofErr w:type="spellEnd"/>
-      <w:r>
-        <w:rPr>
-          <w:rFonts w:eastAsia="DengXian"/>
-          <w:sz w:val="28"/>
-          <w:szCs w:val="28"/>
-          <w:lang w:eastAsia="zh-CN"/>
-        </w:rPr>
-        <w:t xml:space="preserve"> that does not exist or is not assigned as a manager in the store.</w:t>
+        <w:t>Store owner specifies a ManagerID that does not exist or is not assigned as a manager in the store.</w:t>
       </w:r>
     </w:p>
     <w:p>
@@ -25320,19 +24959,8 @@
           <w:szCs w:val="28"/>
           <w:lang w:eastAsia="zh-CN"/>
         </w:rPr>
-        <w:t xml:space="preserve"> </w:t>
-      </w:r>
-      <w:proofErr w:type="spellStart"/>
-      <w:r>
-        <w:rPr>
-          <w:rFonts w:eastAsia="DengXian"/>
-          <w:sz w:val="28"/>
-          <w:szCs w:val="28"/>
-          <w:lang w:eastAsia="zh-CN"/>
-        </w:rPr>
-        <w:t>StoreID</w:t>
-      </w:r>
-      <w:proofErr w:type="spellEnd"/>
+        <w:t xml:space="preserve"> StoreID</w:t>
+      </w:r>
     </w:p>
     <w:p>
       <w:pPr>
@@ -25578,19 +25206,8 @@
           <w:szCs w:val="28"/>
           <w:lang w:eastAsia="zh-CN"/>
         </w:rPr>
-        <w:t xml:space="preserve"> </w:t>
-      </w:r>
-      <w:proofErr w:type="spellStart"/>
-      <w:r>
-        <w:rPr>
-          <w:rFonts w:eastAsia="DengXian"/>
-          <w:sz w:val="28"/>
-          <w:szCs w:val="28"/>
-          <w:lang w:eastAsia="zh-CN"/>
-        </w:rPr>
-        <w:t>StoreID</w:t>
-      </w:r>
-      <w:proofErr w:type="spellEnd"/>
+        <w:t xml:space="preserve"> StoreID</w:t>
+      </w:r>
     </w:p>
     <w:p>
       <w:pPr>
@@ -25969,19 +25586,8 @@
           <w:szCs w:val="28"/>
           <w:lang w:eastAsia="zh-CN"/>
         </w:rPr>
-        <w:t xml:space="preserve"> </w:t>
-      </w:r>
-      <w:proofErr w:type="spellStart"/>
-      <w:r>
-        <w:rPr>
-          <w:rFonts w:eastAsia="DengXian"/>
-          <w:sz w:val="28"/>
-          <w:szCs w:val="28"/>
-          <w:lang w:eastAsia="zh-CN"/>
-        </w:rPr>
-        <w:t>StoreID</w:t>
-      </w:r>
-      <w:proofErr w:type="spellEnd"/>
+        <w:t xml:space="preserve"> StoreID</w:t>
+      </w:r>
     </w:p>
     <w:p>
       <w:pPr>
@@ -26785,59 +26391,48 @@
           <w:szCs w:val="28"/>
           <w:lang w:eastAsia="zh-CN"/>
         </w:rPr>
+        <w:t xml:space="preserve"> StoreID</w:t>
+      </w:r>
+      <w:r>
+        <w:rPr>
+          <w:rFonts w:eastAsia="DengXian"/>
+          <w:sz w:val="28"/>
+          <w:szCs w:val="28"/>
+          <w:lang w:eastAsia="zh-CN"/>
+        </w:rPr>
+        <w:t>, action</w:t>
+      </w:r>
+    </w:p>
+    <w:p>
+      <w:pPr>
+        <w:bidi w:val="0"/>
+        <w:rPr>
+          <w:rFonts w:eastAsia="DengXian"/>
+          <w:sz w:val="28"/>
+          <w:szCs w:val="28"/>
+          <w:lang w:eastAsia="zh-CN"/>
+        </w:rPr>
+      </w:pPr>
+      <w:r>
+        <w:rPr>
+          <w:rFonts w:eastAsia="DengXian"/>
+          <w:b/>
+          <w:bCs/>
+          <w:sz w:val="28"/>
+          <w:szCs w:val="28"/>
+          <w:lang w:eastAsia="zh-CN"/>
+        </w:rPr>
+        <w:t>Preconditions:</w:t>
+      </w:r>
+      <w:r>
+        <w:rPr>
+          <w:rFonts w:eastAsia="DengXian"/>
+          <w:sz w:val="28"/>
+          <w:szCs w:val="28"/>
+          <w:lang w:eastAsia="zh-CN"/>
+        </w:rPr>
         <w:t xml:space="preserve"> </w:t>
       </w:r>
-      <w:proofErr w:type="spellStart"/>
-      <w:r>
-        <w:rPr>
-          <w:rFonts w:eastAsia="DengXian"/>
-          <w:sz w:val="28"/>
-          <w:szCs w:val="28"/>
-          <w:lang w:eastAsia="zh-CN"/>
-        </w:rPr>
-        <w:t>StoreID</w:t>
-      </w:r>
-      <w:proofErr w:type="spellEnd"/>
-      <w:r>
-        <w:rPr>
-          <w:rFonts w:eastAsia="DengXian"/>
-          <w:sz w:val="28"/>
-          <w:szCs w:val="28"/>
-          <w:lang w:eastAsia="zh-CN"/>
-        </w:rPr>
-        <w:t>, action</w:t>
-      </w:r>
-    </w:p>
-    <w:p>
-      <w:pPr>
-        <w:bidi w:val="0"/>
-        <w:rPr>
-          <w:rFonts w:eastAsia="DengXian"/>
-          <w:sz w:val="28"/>
-          <w:szCs w:val="28"/>
-          <w:lang w:eastAsia="zh-CN"/>
-        </w:rPr>
-      </w:pPr>
-      <w:r>
-        <w:rPr>
-          <w:rFonts w:eastAsia="DengXian"/>
-          <w:b/>
-          <w:bCs/>
-          <w:sz w:val="28"/>
-          <w:szCs w:val="28"/>
-          <w:lang w:eastAsia="zh-CN"/>
-        </w:rPr>
-        <w:t>Preconditions:</w:t>
-      </w:r>
-      <w:r>
-        <w:rPr>
-          <w:rFonts w:eastAsia="DengXian"/>
-          <w:sz w:val="28"/>
-          <w:szCs w:val="28"/>
-          <w:lang w:eastAsia="zh-CN"/>
-        </w:rPr>
-        <w:t xml:space="preserve"> </w:t>
-      </w:r>
     </w:p>
     <w:p>
       <w:pPr>
@@ -27057,19 +26652,8 @@
           <w:szCs w:val="28"/>
           <w:lang w:eastAsia="zh-CN"/>
         </w:rPr>
-        <w:t xml:space="preserve"> </w:t>
-      </w:r>
-      <w:proofErr w:type="spellStart"/>
-      <w:r>
-        <w:rPr>
-          <w:rFonts w:eastAsia="DengXian"/>
-          <w:sz w:val="28"/>
-          <w:szCs w:val="28"/>
-          <w:lang w:eastAsia="zh-CN"/>
-        </w:rPr>
-        <w:t>StoreID</w:t>
-      </w:r>
-      <w:proofErr w:type="spellEnd"/>
+        <w:t xml:space="preserve"> StoreID</w:t>
+      </w:r>
       <w:r>
         <w:rPr>
           <w:rFonts w:eastAsia="DengXian"/>
@@ -27494,19 +27078,8 @@
           <w:szCs w:val="28"/>
           <w:lang w:eastAsia="zh-CN"/>
         </w:rPr>
-        <w:t xml:space="preserve"> </w:t>
-      </w:r>
-      <w:proofErr w:type="spellStart"/>
-      <w:r>
-        <w:rPr>
-          <w:rFonts w:eastAsia="DengXian"/>
-          <w:sz w:val="28"/>
-          <w:szCs w:val="28"/>
-          <w:lang w:eastAsia="zh-CN"/>
-        </w:rPr>
-        <w:t>StoreID</w:t>
-      </w:r>
-      <w:proofErr w:type="spellEnd"/>
+        <w:t xml:space="preserve"> StoreID</w:t>
+      </w:r>
       <w:r>
         <w:rPr>
           <w:rFonts w:eastAsia="DengXian"/>

</xml_diff>